<commit_message>
Se adjunta los diagramas de UML
En esta  carpeta se encontrará diferentes UML
</commit_message>
<xml_diff>
--- a/Laboratorio#2/EngelLopezCruz/Lab#1.docx
+++ b/Laboratorio#2/EngelLopezCruz/Lab#1.docx
@@ -66,10 +66,7 @@
         <w:pStyle w:val="Ttulo3"/>
       </w:pPr>
       <w:r>
-        <w:t>Beneficios</w:t>
-      </w:r>
-      <w:r>
-        <w:t xml:space="preserve"> de aplicar la aplicación de este concepto.</w:t>
+        <w:t>Beneficios de aplicar la aplicación de este concepto.</w:t>
       </w:r>
     </w:p>
     <w:p>
@@ -121,6 +118,10 @@
     <w:p/>
     <w:p>
       <w:r>
+        <w:rPr>
+          <w:noProof/>
+          <w:lang w:eastAsia="es-MX"/>
+        </w:rPr>
         <w:drawing>
           <wp:anchor distT="0" distB="0" distL="114300" distR="114300" simplePos="0" relativeHeight="251658240" behindDoc="1" locked="0" layoutInCell="1" allowOverlap="1" wp14:anchorId="4E764A29" wp14:editId="2B07DCB0">
             <wp:simplePos x="0" y="0"/>
@@ -191,12 +192,50 @@
     <w:p/>
     <w:p/>
     <w:p/>
-    <w:p/>
-    <w:p/>
-    <w:p/>
     <w:p>
       <w:bookmarkStart w:id="0" w:name="_GoBack"/>
       <w:bookmarkEnd w:id="0"/>
+    </w:p>
+    <w:p/>
+    <w:p/>
+    <w:p>
+      <w:r>
+        <w:drawing>
+          <wp:inline distT="0" distB="0" distL="0" distR="0" wp14:anchorId="3FBED9C7" wp14:editId="193FFC94">
+            <wp:extent cx="6858000" cy="3359150"/>
+            <wp:effectExtent l="0" t="0" r="0" b="0"/>
+            <wp:docPr id="2" name="Imagen 2"/>
+            <wp:cNvGraphicFramePr>
+              <a:graphicFrameLocks xmlns:a="http://schemas.openxmlformats.org/drawingml/2006/main" noChangeAspect="1"/>
+            </wp:cNvGraphicFramePr>
+            <a:graphic xmlns:a="http://schemas.openxmlformats.org/drawingml/2006/main">
+              <a:graphicData uri="http://schemas.openxmlformats.org/drawingml/2006/picture">
+                <pic:pic xmlns:pic="http://schemas.openxmlformats.org/drawingml/2006/picture">
+                  <pic:nvPicPr>
+                    <pic:cNvPr id="1" name=""/>
+                    <pic:cNvPicPr/>
+                  </pic:nvPicPr>
+                  <pic:blipFill>
+                    <a:blip r:embed="rId6"/>
+                    <a:stretch>
+                      <a:fillRect/>
+                    </a:stretch>
+                  </pic:blipFill>
+                  <pic:spPr>
+                    <a:xfrm>
+                      <a:off x="0" y="0"/>
+                      <a:ext cx="6858000" cy="3359150"/>
+                    </a:xfrm>
+                    <a:prstGeom prst="rect">
+                      <a:avLst/>
+                    </a:prstGeom>
+                  </pic:spPr>
+                </pic:pic>
+              </a:graphicData>
+            </a:graphic>
+          </wp:inline>
+        </w:drawing>
+      </w:r>
     </w:p>
     <w:sectPr>
       <w:pgSz w:w="12240" w:h="15840"/>

</xml_diff>